<commit_message>
New and expanded version for service composition experiements
</commit_message>
<xml_diff>
--- a/Blobs/ServiceCompositionExperiments/Prototype Development for Service Composition.docx
+++ b/Blobs/ServiceCompositionExperiments/Prototype Development for Service Composition.docx
@@ -114,13 +114,23 @@
         </w:rPr>
         <w:t xml:space="preserve">e used 40 </w:t>
       </w:r>
+      <w:proofErr w:type="spellStart"/>
       <w:r>
         <w:rPr>
           <w:rFonts w:hint="eastAsia"/>
           <w:sz w:val="20"/>
           <w:szCs w:val="20"/>
         </w:rPr>
-        <w:t xml:space="preserve">MicaZ </w:t>
+        <w:t>MicaZ</w:t>
+      </w:r>
+      <w:proofErr w:type="spellEnd"/>
+      <w:r>
+        <w:rPr>
+          <w:rFonts w:hint="eastAsia"/>
+          <w:sz w:val="20"/>
+          <w:szCs w:val="20"/>
+        </w:rPr>
+        <w:t xml:space="preserve"> </w:t>
       </w:r>
       <w:r>
         <w:rPr>
@@ -412,7 +422,29 @@
                 <w:szCs w:val="20"/>
                 <w:lang w:eastAsia="zh-CN" w:bidi="hi-IN"/>
               </w:rPr>
-              <w:t xml:space="preserve"> MicaZ Node</w:t>
+              <w:t xml:space="preserve"> </w:t>
+            </w:r>
+            <w:proofErr w:type="spellStart"/>
+            <w:r>
+              <w:rPr>
+                <w:rFonts w:ascii="TimesNewRoman" w:hAnsi="TimesNewRoman" w:cs="TimesNewRoman"/>
+                <w:kern w:val="0"/>
+                <w:sz w:val="20"/>
+                <w:szCs w:val="20"/>
+                <w:lang w:eastAsia="zh-CN" w:bidi="hi-IN"/>
+              </w:rPr>
+              <w:t>MicaZ</w:t>
+            </w:r>
+            <w:proofErr w:type="spellEnd"/>
+            <w:r>
+              <w:rPr>
+                <w:rFonts w:ascii="TimesNewRoman" w:hAnsi="TimesNewRoman" w:cs="TimesNewRoman"/>
+                <w:kern w:val="0"/>
+                <w:sz w:val="20"/>
+                <w:szCs w:val="20"/>
+                <w:lang w:eastAsia="zh-CN" w:bidi="hi-IN"/>
+              </w:rPr>
+              <w:t xml:space="preserve"> Node</w:t>
             </w:r>
           </w:p>
         </w:tc>
@@ -498,8 +530,20 @@
                 <w:szCs w:val="20"/>
                 <w:lang w:eastAsia="zh-CN" w:bidi="hi-IN"/>
               </w:rPr>
-              <w:t>Fig. 1(c): Part of the Testbed</w:t>
+              <w:t xml:space="preserve">Fig. 1(c): Part of the </w:t>
             </w:r>
+            <w:proofErr w:type="spellStart"/>
+            <w:r>
+              <w:rPr>
+                <w:rFonts w:ascii="TimesNewRoman" w:hAnsi="TimesNewRoman" w:cs="TimesNewRoman"/>
+                <w:kern w:val="0"/>
+                <w:sz w:val="20"/>
+                <w:szCs w:val="20"/>
+                <w:lang w:eastAsia="zh-CN" w:bidi="hi-IN"/>
+              </w:rPr>
+              <w:t>Testbed</w:t>
+            </w:r>
+            <w:proofErr w:type="spellEnd"/>
           </w:p>
         </w:tc>
       </w:tr>
@@ -584,7 +628,14 @@
           <w:sz w:val="20"/>
           <w:szCs w:val="20"/>
         </w:rPr>
-        <w:t xml:space="preserve"> mainly consists of two layers</w:t>
+        <w:t xml:space="preserve"> mainly consists of two </w:t>
+      </w:r>
+      <w:r>
+        <w:rPr>
+          <w:sz w:val="20"/>
+          <w:szCs w:val="20"/>
+        </w:rPr>
+        <w:t>major components</w:t>
       </w:r>
       <w:r>
         <w:rPr>
@@ -598,7 +649,21 @@
           <w:sz w:val="20"/>
           <w:szCs w:val="20"/>
         </w:rPr>
-        <w:t xml:space="preserve">On the top layer, the application user will provide an XML file which defines service composition. Then the </w:t>
+        <w:t xml:space="preserve">On the </w:t>
+      </w:r>
+      <w:r>
+        <w:rPr>
+          <w:sz w:val="20"/>
+          <w:szCs w:val="20"/>
+        </w:rPr>
+        <w:t>application side</w:t>
+      </w:r>
+      <w:r>
+        <w:rPr>
+          <w:sz w:val="20"/>
+          <w:szCs w:val="20"/>
+        </w:rPr>
+        <w:t xml:space="preserve">, the application user will provide an XML file which defines service composition. Then the </w:t>
       </w:r>
       <w:r>
         <w:rPr>
@@ -648,14 +713,14 @@
           <w:sz w:val="20"/>
           <w:szCs w:val="20"/>
         </w:rPr>
-        <w:t>On the bottom</w:t>
-      </w:r>
-      <w:r>
-        <w:rPr>
-          <w:sz w:val="20"/>
-          <w:szCs w:val="20"/>
-        </w:rPr>
-        <w:t xml:space="preserve"> layer</w:t>
+        <w:t xml:space="preserve">On the </w:t>
+      </w:r>
+      <w:r>
+        <w:rPr>
+          <w:sz w:val="20"/>
+          <w:szCs w:val="20"/>
+        </w:rPr>
+        <w:t>pervasive device side</w:t>
       </w:r>
       <w:r>
         <w:rPr>
@@ -862,7 +927,23 @@
           <w:sz w:val="20"/>
           <w:szCs w:val="20"/>
         </w:rPr>
-        <w:t xml:space="preserve">We pre-defined a number of services for each sensor node in our testbed. </w:t>
+        <w:t xml:space="preserve">We pre-defined a number of services for each sensor node in our </w:t>
+      </w:r>
+      <w:proofErr w:type="spellStart"/>
+      <w:r>
+        <w:rPr>
+          <w:sz w:val="20"/>
+          <w:szCs w:val="20"/>
+        </w:rPr>
+        <w:t>testbed</w:t>
+      </w:r>
+      <w:proofErr w:type="spellEnd"/>
+      <w:r>
+        <w:rPr>
+          <w:sz w:val="20"/>
+          <w:szCs w:val="20"/>
+        </w:rPr>
+        <w:t xml:space="preserve">. </w:t>
       </w:r>
       <w:r>
         <w:rPr>
@@ -906,14 +987,28 @@
         </w:rPr>
         <w:t>in</w:t>
       </w:r>
-      <w:bookmarkStart w:id="0" w:name="_GoBack"/>
-      <w:bookmarkEnd w:id="0"/>
-      <w:r>
-        <w:rPr>
-          <w:sz w:val="20"/>
-          <w:szCs w:val="20"/>
-        </w:rPr>
-        <w:t xml:space="preserve"> TinyOS where the nodes will simply send </w:t>
+      <w:r>
+        <w:rPr>
+          <w:sz w:val="20"/>
+          <w:szCs w:val="20"/>
+        </w:rPr>
+        <w:t xml:space="preserve"> </w:t>
+      </w:r>
+      <w:proofErr w:type="spellStart"/>
+      <w:r>
+        <w:rPr>
+          <w:sz w:val="20"/>
+          <w:szCs w:val="20"/>
+        </w:rPr>
+        <w:t>TinyOS</w:t>
+      </w:r>
+      <w:proofErr w:type="spellEnd"/>
+      <w:r>
+        <w:rPr>
+          <w:sz w:val="20"/>
+          <w:szCs w:val="20"/>
+        </w:rPr>
+        <w:t xml:space="preserve"> where the nodes will send their </w:t>
       </w:r>
       <w:r>
         <w:rPr>
@@ -921,7 +1016,7 @@
           <w:szCs w:val="20"/>
         </w:rPr>
         <w:lastRenderedPageBreak/>
-        <w:t xml:space="preserve">their available services to sink for composition. </w:t>
+        <w:t xml:space="preserve">available services to sink for composition. </w:t>
       </w:r>
       <w:r>
         <w:rPr>
@@ -969,14 +1064,42 @@
           <w:sz w:val="20"/>
           <w:szCs w:val="20"/>
         </w:rPr>
-        <w:t xml:space="preserve"> of SCP . </w:t>
-      </w:r>
-      <w:r>
-        <w:rPr>
-          <w:sz w:val="20"/>
-          <w:szCs w:val="20"/>
-        </w:rPr>
-        <w:t>The results are shown in the figures XXX.</w:t>
+        <w:t xml:space="preserve"> of SCP. </w:t>
+      </w:r>
+      <w:r>
+        <w:rPr>
+          <w:sz w:val="20"/>
+          <w:szCs w:val="20"/>
+        </w:rPr>
+        <w:t xml:space="preserve">The </w:t>
+      </w:r>
+      <w:r>
+        <w:rPr>
+          <w:sz w:val="20"/>
+          <w:szCs w:val="20"/>
+        </w:rPr>
+        <w:t xml:space="preserve">experimental </w:t>
+      </w:r>
+      <w:r>
+        <w:rPr>
+          <w:sz w:val="20"/>
+          <w:szCs w:val="20"/>
+        </w:rPr>
+        <w:t xml:space="preserve">results </w:t>
+      </w:r>
+      <w:r>
+        <w:rPr>
+          <w:sz w:val="20"/>
+          <w:szCs w:val="20"/>
+        </w:rPr>
+        <w:t xml:space="preserve">for </w:t>
+      </w:r>
+      <w:r>
+        <w:rPr>
+          <w:sz w:val="20"/>
+          <w:szCs w:val="20"/>
+        </w:rPr>
+        <w:t>message cost</w:t>
       </w:r>
       <w:r>
         <w:rPr>
@@ -990,14 +1113,274 @@
           <w:sz w:val="20"/>
           <w:szCs w:val="20"/>
         </w:rPr>
-        <w:t xml:space="preserve">Compared to CEN, LaSeC can reduce the cost </w:t>
-      </w:r>
-      <w:r>
-        <w:rPr>
-          <w:sz w:val="20"/>
-          <w:szCs w:val="20"/>
-        </w:rPr>
-        <w:t>by around 20% while only introducing delay of a couple of milliseconds.</w:t>
+        <w:t xml:space="preserve">are shown in the </w:t>
+      </w:r>
+      <w:r>
+        <w:rPr>
+          <w:sz w:val="20"/>
+          <w:szCs w:val="20"/>
+        </w:rPr>
+        <w:t>F</w:t>
+      </w:r>
+      <w:r>
+        <w:rPr>
+          <w:sz w:val="20"/>
+          <w:szCs w:val="20"/>
+        </w:rPr>
+        <w:t>igures XXX.</w:t>
+      </w:r>
+      <w:r>
+        <w:rPr>
+          <w:sz w:val="20"/>
+          <w:szCs w:val="20"/>
+        </w:rPr>
+        <w:t xml:space="preserve"> The data in </w:t>
+      </w:r>
+      <w:r>
+        <w:rPr>
+          <w:sz w:val="20"/>
+          <w:szCs w:val="20"/>
+        </w:rPr>
+        <w:t>Sub-f</w:t>
+      </w:r>
+      <w:r>
+        <w:rPr>
+          <w:sz w:val="20"/>
+          <w:szCs w:val="20"/>
+        </w:rPr>
+        <w:t>igure (a) are obtained from</w:t>
+      </w:r>
+      <w:r>
+        <w:rPr>
+          <w:sz w:val="20"/>
+          <w:szCs w:val="20"/>
+        </w:rPr>
+        <w:t xml:space="preserve"> experiments on</w:t>
+      </w:r>
+      <w:r>
+        <w:rPr>
+          <w:sz w:val="20"/>
+          <w:szCs w:val="20"/>
+        </w:rPr>
+        <w:t xml:space="preserve"> </w:t>
+      </w:r>
+      <w:r>
+        <w:rPr>
+          <w:sz w:val="20"/>
+          <w:szCs w:val="20"/>
+        </w:rPr>
+        <w:t xml:space="preserve">10 pre-defined services while the data in </w:t>
+      </w:r>
+      <w:r>
+        <w:rPr>
+          <w:sz w:val="20"/>
+          <w:szCs w:val="20"/>
+        </w:rPr>
+        <w:t>Sub-f</w:t>
+      </w:r>
+      <w:r>
+        <w:rPr>
+          <w:sz w:val="20"/>
+          <w:szCs w:val="20"/>
+        </w:rPr>
+        <w:t>igure (b) are obtained from experiments on 20 pre-defined services.</w:t>
+      </w:r>
+      <w:r>
+        <w:rPr>
+          <w:sz w:val="20"/>
+          <w:szCs w:val="20"/>
+        </w:rPr>
+        <w:t xml:space="preserve"> </w:t>
+      </w:r>
+      <w:r>
+        <w:rPr>
+          <w:sz w:val="20"/>
+          <w:szCs w:val="20"/>
+        </w:rPr>
+        <w:t xml:space="preserve">Compared to CEN, </w:t>
+      </w:r>
+      <w:proofErr w:type="spellStart"/>
+      <w:r>
+        <w:rPr>
+          <w:sz w:val="20"/>
+          <w:szCs w:val="20"/>
+        </w:rPr>
+        <w:t>LaSeC</w:t>
+      </w:r>
+      <w:proofErr w:type="spellEnd"/>
+      <w:r>
+        <w:rPr>
+          <w:sz w:val="20"/>
+          <w:szCs w:val="20"/>
+        </w:rPr>
+        <w:t xml:space="preserve"> can reduce the </w:t>
+      </w:r>
+      <w:r>
+        <w:rPr>
+          <w:sz w:val="20"/>
+          <w:szCs w:val="20"/>
+        </w:rPr>
+        <w:t xml:space="preserve">message </w:t>
+      </w:r>
+      <w:r>
+        <w:rPr>
+          <w:sz w:val="20"/>
+          <w:szCs w:val="20"/>
+        </w:rPr>
+        <w:t xml:space="preserve">cost </w:t>
+      </w:r>
+      <w:r>
+        <w:rPr>
+          <w:sz w:val="20"/>
+          <w:szCs w:val="20"/>
+        </w:rPr>
+        <w:t xml:space="preserve">by </w:t>
+      </w:r>
+      <w:r>
+        <w:rPr>
+          <w:sz w:val="20"/>
+          <w:szCs w:val="20"/>
+        </w:rPr>
+        <w:t>over</w:t>
+      </w:r>
+      <w:r>
+        <w:rPr>
+          <w:sz w:val="20"/>
+          <w:szCs w:val="20"/>
+        </w:rPr>
+        <w:t xml:space="preserve"> 5</w:t>
+      </w:r>
+      <w:r>
+        <w:rPr>
+          <w:sz w:val="20"/>
+          <w:szCs w:val="20"/>
+        </w:rPr>
+        <w:t>0%.</w:t>
+      </w:r>
+      <w:r>
+        <w:rPr>
+          <w:sz w:val="20"/>
+          <w:szCs w:val="20"/>
+        </w:rPr>
+        <w:t xml:space="preserve"> This is primarily because of </w:t>
+      </w:r>
+      <w:proofErr w:type="spellStart"/>
+      <w:r>
+        <w:rPr>
+          <w:sz w:val="20"/>
+          <w:szCs w:val="20"/>
+        </w:rPr>
+        <w:t>LaSeC’s</w:t>
+      </w:r>
+      <w:proofErr w:type="spellEnd"/>
+      <w:r>
+        <w:rPr>
+          <w:sz w:val="20"/>
+          <w:szCs w:val="20"/>
+        </w:rPr>
+        <w:t xml:space="preserve"> </w:t>
+      </w:r>
+      <w:r>
+        <w:rPr>
+          <w:sz w:val="20"/>
+          <w:szCs w:val="20"/>
+        </w:rPr>
+        <w:t>decentralized</w:t>
+      </w:r>
+      <w:r>
+        <w:rPr>
+          <w:sz w:val="20"/>
+          <w:szCs w:val="20"/>
+        </w:rPr>
+        <w:t xml:space="preserve"> service composition. Unlike CTP where all the messages must be transmitted to the sink, </w:t>
+      </w:r>
+      <w:r>
+        <w:rPr>
+          <w:sz w:val="20"/>
+          <w:szCs w:val="20"/>
+        </w:rPr>
+        <w:t>a lot of</w:t>
+      </w:r>
+      <w:r>
+        <w:rPr>
+          <w:sz w:val="20"/>
+          <w:szCs w:val="20"/>
+        </w:rPr>
+        <w:t xml:space="preserve"> messages in </w:t>
+      </w:r>
+      <w:proofErr w:type="spellStart"/>
+      <w:r>
+        <w:rPr>
+          <w:sz w:val="20"/>
+          <w:szCs w:val="20"/>
+        </w:rPr>
+        <w:t>LaSeC</w:t>
+      </w:r>
+      <w:proofErr w:type="spellEnd"/>
+      <w:r>
+        <w:rPr>
+          <w:sz w:val="20"/>
+          <w:szCs w:val="20"/>
+        </w:rPr>
+        <w:t xml:space="preserve"> are processed in-network. </w:t>
+      </w:r>
+      <w:r>
+        <w:rPr>
+          <w:sz w:val="20"/>
+          <w:szCs w:val="20"/>
+        </w:rPr>
+        <w:t>In addition</w:t>
+      </w:r>
+      <w:r>
+        <w:rPr>
+          <w:sz w:val="20"/>
+          <w:szCs w:val="20"/>
+        </w:rPr>
+        <w:t xml:space="preserve">, </w:t>
+      </w:r>
+      <w:proofErr w:type="spellStart"/>
+      <w:r>
+        <w:rPr>
+          <w:sz w:val="20"/>
+          <w:szCs w:val="20"/>
+        </w:rPr>
+        <w:t>LaSeC</w:t>
+      </w:r>
+      <w:proofErr w:type="spellEnd"/>
+      <w:r>
+        <w:rPr>
+          <w:sz w:val="20"/>
+          <w:szCs w:val="20"/>
+        </w:rPr>
+        <w:t xml:space="preserve"> also scale better when the number of services </w:t>
+      </w:r>
+      <w:r>
+        <w:rPr>
+          <w:sz w:val="20"/>
+          <w:szCs w:val="20"/>
+        </w:rPr>
+        <w:t>increases</w:t>
+      </w:r>
+      <w:r>
+        <w:rPr>
+          <w:sz w:val="20"/>
+          <w:szCs w:val="20"/>
+        </w:rPr>
+        <w:t xml:space="preserve">. </w:t>
+      </w:r>
+      <w:r>
+        <w:rPr>
+          <w:sz w:val="20"/>
+          <w:szCs w:val="20"/>
+        </w:rPr>
+        <w:t xml:space="preserve">This is because when the number of services increases, the number of messages to be sent to the sink in CEN will increase accordingly. This inevitably causes a lot of packet collisions and message re-transmission.  </w:t>
+      </w:r>
+      <w:r>
+        <w:rPr>
+          <w:sz w:val="20"/>
+          <w:szCs w:val="20"/>
+        </w:rPr>
+        <w:t>We believe such cost saving is of particular significance when considering the fact that many devices in pervasive computing environment are battery-powered.</w:t>
       </w:r>
     </w:p>
     <w:p>
@@ -1019,8 +1402,8 @@
         <w:tblLook w:val="01E0" w:firstRow="1" w:lastRow="1" w:firstColumn="1" w:lastColumn="1" w:noHBand="0" w:noVBand="0"/>
       </w:tblPr>
       <w:tblGrid>
-        <w:gridCol w:w="3619"/>
-        <w:gridCol w:w="3635"/>
+        <w:gridCol w:w="4067"/>
+        <w:gridCol w:w="4186"/>
       </w:tblGrid>
       <w:tr>
         <w:trPr>
@@ -1029,7 +1412,7 @@
         </w:trPr>
         <w:tc>
           <w:tcPr>
-            <w:tcW w:w="3060" w:type="dxa"/>
+            <w:tcW w:w="3619" w:type="dxa"/>
           </w:tcPr>
           <w:p>
             <w:pPr>
@@ -1045,37 +1428,69 @@
               </w:rPr>
             </w:pPr>
             <w:r>
-              <w:object w:dxaOrig="8400" w:dyaOrig="6300">
-                <v:shapetype id="_x0000_t75" coordsize="21600,21600" o:spt="75" o:preferrelative="t" path="m@4@5l@4@11@9@11@9@5xe" filled="f" stroked="f">
-                  <v:stroke joinstyle="miter"/>
-                  <v:formulas>
-                    <v:f eqn="if lineDrawn pixelLineWidth 0"/>
-                    <v:f eqn="sum @0 1 0"/>
-                    <v:f eqn="sum 0 0 @1"/>
-                    <v:f eqn="prod @2 1 2"/>
-                    <v:f eqn="prod @3 21600 pixelWidth"/>
-                    <v:f eqn="prod @3 21600 pixelHeight"/>
-                    <v:f eqn="sum @0 0 1"/>
-                    <v:f eqn="prod @6 1 2"/>
-                    <v:f eqn="prod @7 21600 pixelWidth"/>
-                    <v:f eqn="sum @8 21600 0"/>
-                    <v:f eqn="prod @7 21600 pixelHeight"/>
-                    <v:f eqn="sum @10 21600 0"/>
-                  </v:formulas>
-                  <v:path o:extrusionok="f" gradientshapeok="t" o:connecttype="rect"/>
-                  <o:lock v:ext="edit" aspectratio="t"/>
-                </v:shapetype>
-                <v:shape id="_x0000_i1025" type="#_x0000_t75" style="width:170.25pt;height:127.5pt" o:ole="">
-                  <v:imagedata r:id="rId9" o:title=""/>
-                </v:shape>
-                <o:OLEObject Type="Embed" ProgID="PBrush" ShapeID="_x0000_i1025" DrawAspect="Content" ObjectID="_1431707053" r:id="rId10"/>
-              </w:object>
+              <w:rPr>
+                <w:rFonts w:eastAsia="SimSun"/>
+                <w:b/>
+                <w:bCs/>
+                <w:noProof/>
+                <w:sz w:val="18"/>
+                <w:szCs w:val="18"/>
+                <w:lang w:eastAsia="zh-CN"/>
+              </w:rPr>
+              <w:drawing>
+                <wp:inline distT="0" distB="0" distL="0" distR="0">
+                  <wp:extent cx="2445438" cy="1838324"/>
+                  <wp:effectExtent l="0" t="0" r="0" b="0"/>
+                  <wp:docPr id="4" name="Picture 4"/>
+                  <wp:cNvGraphicFramePr>
+                    <a:graphicFrameLocks xmlns:a="http://schemas.openxmlformats.org/drawingml/2006/main" noChangeAspect="1"/>
+                  </wp:cNvGraphicFramePr>
+                  <a:graphic xmlns:a="http://schemas.openxmlformats.org/drawingml/2006/main">
+                    <a:graphicData uri="http://schemas.openxmlformats.org/drawingml/2006/picture">
+                      <pic:pic xmlns:pic="http://schemas.openxmlformats.org/drawingml/2006/picture">
+                        <pic:nvPicPr>
+                          <pic:cNvPr id="0" name="Picture 8"/>
+                          <pic:cNvPicPr>
+                            <a:picLocks noChangeAspect="1" noChangeArrowheads="1"/>
+                          </pic:cNvPicPr>
+                        </pic:nvPicPr>
+                        <pic:blipFill>
+                          <a:blip r:embed="rId9" cstate="print">
+                            <a:extLst>
+                              <a:ext uri="{28A0092B-C50C-407E-A947-70E740481C1C}">
+                                <a14:useLocalDpi xmlns:a14="http://schemas.microsoft.com/office/drawing/2010/main" val="0"/>
+                              </a:ext>
+                            </a:extLst>
+                          </a:blip>
+                          <a:srcRect/>
+                          <a:stretch>
+                            <a:fillRect/>
+                          </a:stretch>
+                        </pic:blipFill>
+                        <pic:spPr bwMode="auto">
+                          <a:xfrm>
+                            <a:off x="0" y="0"/>
+                            <a:ext cx="2445438" cy="1838324"/>
+                          </a:xfrm>
+                          <a:prstGeom prst="rect">
+                            <a:avLst/>
+                          </a:prstGeom>
+                          <a:noFill/>
+                          <a:ln>
+                            <a:noFill/>
+                          </a:ln>
+                        </pic:spPr>
+                      </pic:pic>
+                    </a:graphicData>
+                  </a:graphic>
+                </wp:inline>
+              </w:drawing>
             </w:r>
           </w:p>
         </w:tc>
         <w:tc>
           <w:tcPr>
-            <w:tcW w:w="2880" w:type="dxa"/>
+            <w:tcW w:w="3635" w:type="dxa"/>
           </w:tcPr>
           <w:p>
             <w:pPr>
@@ -1091,12 +1506,58 @@
               </w:rPr>
             </w:pPr>
             <w:r>
-              <w:object w:dxaOrig="8400" w:dyaOrig="6300">
-                <v:shape id="_x0000_i1026" type="#_x0000_t75" style="width:171pt;height:128.25pt" o:ole="">
-                  <v:imagedata r:id="rId11" o:title=""/>
-                </v:shape>
-                <o:OLEObject Type="Embed" ProgID="PBrush" ShapeID="_x0000_i1026" DrawAspect="Content" ObjectID="_1431707054" r:id="rId12"/>
-              </w:object>
+              <w:rPr>
+                <w:noProof/>
+                <w:lang w:eastAsia="zh-CN"/>
+              </w:rPr>
+              <w:drawing>
+                <wp:inline distT="0" distB="0" distL="0" distR="0">
+                  <wp:extent cx="2521462" cy="1895474"/>
+                  <wp:effectExtent l="0" t="0" r="0" b="0"/>
+                  <wp:docPr id="5" name="Picture 5"/>
+                  <wp:cNvGraphicFramePr>
+                    <a:graphicFrameLocks xmlns:a="http://schemas.openxmlformats.org/drawingml/2006/main" noChangeAspect="1"/>
+                  </wp:cNvGraphicFramePr>
+                  <a:graphic xmlns:a="http://schemas.openxmlformats.org/drawingml/2006/main">
+                    <a:graphicData uri="http://schemas.openxmlformats.org/drawingml/2006/picture">
+                      <pic:pic xmlns:pic="http://schemas.openxmlformats.org/drawingml/2006/picture">
+                        <pic:nvPicPr>
+                          <pic:cNvPr id="0" name="Picture 10"/>
+                          <pic:cNvPicPr>
+                            <a:picLocks noChangeAspect="1" noChangeArrowheads="1"/>
+                          </pic:cNvPicPr>
+                        </pic:nvPicPr>
+                        <pic:blipFill>
+                          <a:blip r:embed="rId10" cstate="print">
+                            <a:extLst>
+                              <a:ext uri="{28A0092B-C50C-407E-A947-70E740481C1C}">
+                                <a14:useLocalDpi xmlns:a14="http://schemas.microsoft.com/office/drawing/2010/main" val="0"/>
+                              </a:ext>
+                            </a:extLst>
+                          </a:blip>
+                          <a:srcRect/>
+                          <a:stretch>
+                            <a:fillRect/>
+                          </a:stretch>
+                        </pic:blipFill>
+                        <pic:spPr bwMode="auto">
+                          <a:xfrm>
+                            <a:off x="0" y="0"/>
+                            <a:ext cx="2521462" cy="1895474"/>
+                          </a:xfrm>
+                          <a:prstGeom prst="rect">
+                            <a:avLst/>
+                          </a:prstGeom>
+                          <a:noFill/>
+                          <a:ln>
+                            <a:noFill/>
+                          </a:ln>
+                        </pic:spPr>
+                      </pic:pic>
+                    </a:graphicData>
+                  </a:graphic>
+                </wp:inline>
+              </w:drawing>
             </w:r>
           </w:p>
         </w:tc>
@@ -1108,12 +1569,12 @@
         </w:trPr>
         <w:tc>
           <w:tcPr>
-            <w:tcW w:w="3060" w:type="dxa"/>
+            <w:tcW w:w="3619" w:type="dxa"/>
           </w:tcPr>
           <w:p>
             <w:pPr>
               <w:snapToGrid w:val="0"/>
-              <w:jc w:val="both"/>
+              <w:jc w:val="center"/>
               <w:rPr>
                 <w:rFonts w:eastAsia="SimSun"/>
                 <w:sz w:val="18"/>
@@ -1121,16 +1582,25 @@
                 <w:lang w:eastAsia="zh-CN"/>
               </w:rPr>
             </w:pPr>
+            <w:r>
+              <w:rPr>
+                <w:rFonts w:eastAsia="SimSun"/>
+                <w:sz w:val="18"/>
+                <w:szCs w:val="18"/>
+                <w:lang w:eastAsia="zh-CN"/>
+              </w:rPr>
+              <w:t>(a)</w:t>
+            </w:r>
           </w:p>
         </w:tc>
         <w:tc>
           <w:tcPr>
-            <w:tcW w:w="2880" w:type="dxa"/>
+            <w:tcW w:w="3635" w:type="dxa"/>
           </w:tcPr>
           <w:p>
             <w:pPr>
               <w:snapToGrid w:val="0"/>
-              <w:jc w:val="both"/>
+              <w:jc w:val="center"/>
               <w:rPr>
                 <w:rFonts w:eastAsia="SimSun"/>
                 <w:sz w:val="18"/>
@@ -1138,13 +1608,327 @@
                 <w:lang w:eastAsia="zh-CN"/>
               </w:rPr>
             </w:pPr>
+            <w:r>
+              <w:rPr>
+                <w:rFonts w:eastAsia="SimSun"/>
+                <w:sz w:val="18"/>
+                <w:szCs w:val="18"/>
+                <w:lang w:eastAsia="zh-CN"/>
+              </w:rPr>
+              <w:t>(b)</w:t>
+            </w:r>
           </w:p>
         </w:tc>
       </w:tr>
     </w:tbl>
     <w:p>
       <w:pPr>
+        <w:jc w:val="both"/>
+        <w:rPr>
+          <w:sz w:val="20"/>
+          <w:szCs w:val="20"/>
+        </w:rPr>
+      </w:pPr>
+    </w:p>
+    <w:p>
+      <w:pPr>
+        <w:jc w:val="both"/>
+        <w:rPr>
+          <w:sz w:val="20"/>
+          <w:szCs w:val="20"/>
+        </w:rPr>
+      </w:pPr>
+      <w:r>
+        <w:rPr>
+          <w:sz w:val="20"/>
+          <w:szCs w:val="20"/>
+        </w:rPr>
+        <w:t>The experimental results for message delay are illustrated in Figure YYY. Similarly, t</w:t>
+      </w:r>
+      <w:r>
+        <w:rPr>
+          <w:sz w:val="20"/>
+          <w:szCs w:val="20"/>
+        </w:rPr>
+        <w:t xml:space="preserve">he data in Sub-figure (a) are obtained from experiments on 10 pre-defined services while the data in Sub-figure (b) are obtained from experiments on 20 pre-defined services. </w:t>
+      </w:r>
+      <w:r>
+        <w:rPr>
+          <w:sz w:val="20"/>
+          <w:szCs w:val="20"/>
+        </w:rPr>
+        <w:t xml:space="preserve"> We can see that on average, </w:t>
+      </w:r>
+      <w:proofErr w:type="spellStart"/>
+      <w:r>
+        <w:rPr>
+          <w:sz w:val="20"/>
+          <w:szCs w:val="20"/>
+        </w:rPr>
+        <w:t>LaSeC</w:t>
+      </w:r>
+      <w:proofErr w:type="spellEnd"/>
+      <w:r>
+        <w:rPr>
+          <w:sz w:val="20"/>
+          <w:szCs w:val="20"/>
+        </w:rPr>
+        <w:t xml:space="preserve"> achieves smaller delay, especially when there are more services in the environment. This is because in CEN, the delay is primarily introduced by message collision and packet retransmission when the devices try to deliver messages to the sink. On the other hand, the decentralized service composition in </w:t>
+      </w:r>
+      <w:proofErr w:type="spellStart"/>
+      <w:r>
+        <w:rPr>
+          <w:sz w:val="20"/>
+          <w:szCs w:val="20"/>
+        </w:rPr>
+        <w:t>LaSeC</w:t>
+      </w:r>
+      <w:proofErr w:type="spellEnd"/>
+      <w:r>
+        <w:rPr>
+          <w:sz w:val="20"/>
+          <w:szCs w:val="20"/>
+        </w:rPr>
+        <w:t xml:space="preserve"> allows more data to be processed in-network and hence, reduces the chance of packet collision.</w:t>
+      </w:r>
+    </w:p>
+    <w:p>
+      <w:pPr>
+        <w:jc w:val="both"/>
+        <w:rPr>
+          <w:sz w:val="20"/>
+          <w:szCs w:val="20"/>
+        </w:rPr>
+      </w:pPr>
+    </w:p>
+    <w:tbl>
+      <w:tblPr>
+        <w:tblStyle w:val="TableGrid"/>
+        <w:tblW w:w="0" w:type="auto"/>
         <w:jc w:val="center"/>
+        <w:tblInd w:w="108" w:type="dxa"/>
+        <w:tblLook w:val="01E0" w:firstRow="1" w:lastRow="1" w:firstColumn="1" w:lastColumn="1" w:noHBand="0" w:noVBand="0"/>
+      </w:tblPr>
+      <w:tblGrid>
+        <w:gridCol w:w="4086"/>
+        <w:gridCol w:w="4161"/>
+      </w:tblGrid>
+      <w:tr>
+        <w:trPr>
+          <w:trHeight w:val="794"/>
+          <w:jc w:val="center"/>
+        </w:trPr>
+        <w:tc>
+          <w:tcPr>
+            <w:tcW w:w="3619" w:type="dxa"/>
+          </w:tcPr>
+          <w:p>
+            <w:pPr>
+              <w:snapToGrid w:val="0"/>
+              <w:jc w:val="center"/>
+              <w:rPr>
+                <w:rFonts w:eastAsia="SimSun"/>
+                <w:b/>
+                <w:bCs/>
+                <w:sz w:val="18"/>
+                <w:szCs w:val="18"/>
+                <w:lang w:eastAsia="zh-CN"/>
+              </w:rPr>
+            </w:pPr>
+            <w:r>
+              <w:rPr>
+                <w:noProof/>
+                <w:lang w:eastAsia="zh-CN"/>
+              </w:rPr>
+              <w:drawing>
+                <wp:inline distT="0" distB="0" distL="0" distR="0">
+                  <wp:extent cx="2457450" cy="1847352"/>
+                  <wp:effectExtent l="0" t="0" r="0" b="0"/>
+                  <wp:docPr id="6" name="Picture 6"/>
+                  <wp:cNvGraphicFramePr>
+                    <a:graphicFrameLocks xmlns:a="http://schemas.openxmlformats.org/drawingml/2006/main" noChangeAspect="1"/>
+                  </wp:cNvGraphicFramePr>
+                  <a:graphic xmlns:a="http://schemas.openxmlformats.org/drawingml/2006/main">
+                    <a:graphicData uri="http://schemas.openxmlformats.org/drawingml/2006/picture">
+                      <pic:pic xmlns:pic="http://schemas.openxmlformats.org/drawingml/2006/picture">
+                        <pic:nvPicPr>
+                          <pic:cNvPr id="0" name="Picture 12"/>
+                          <pic:cNvPicPr>
+                            <a:picLocks noChangeAspect="1" noChangeArrowheads="1"/>
+                          </pic:cNvPicPr>
+                        </pic:nvPicPr>
+                        <pic:blipFill>
+                          <a:blip r:embed="rId11" cstate="print">
+                            <a:extLst>
+                              <a:ext uri="{28A0092B-C50C-407E-A947-70E740481C1C}">
+                                <a14:useLocalDpi xmlns:a14="http://schemas.microsoft.com/office/drawing/2010/main" val="0"/>
+                              </a:ext>
+                            </a:extLst>
+                          </a:blip>
+                          <a:srcRect/>
+                          <a:stretch>
+                            <a:fillRect/>
+                          </a:stretch>
+                        </pic:blipFill>
+                        <pic:spPr bwMode="auto">
+                          <a:xfrm>
+                            <a:off x="0" y="0"/>
+                            <a:ext cx="2462205" cy="1850927"/>
+                          </a:xfrm>
+                          <a:prstGeom prst="rect">
+                            <a:avLst/>
+                          </a:prstGeom>
+                          <a:noFill/>
+                          <a:ln>
+                            <a:noFill/>
+                          </a:ln>
+                        </pic:spPr>
+                      </pic:pic>
+                    </a:graphicData>
+                  </a:graphic>
+                </wp:inline>
+              </w:drawing>
+            </w:r>
+          </w:p>
+        </w:tc>
+        <w:tc>
+          <w:tcPr>
+            <w:tcW w:w="3635" w:type="dxa"/>
+          </w:tcPr>
+          <w:p>
+            <w:pPr>
+              <w:snapToGrid w:val="0"/>
+              <w:jc w:val="center"/>
+              <w:rPr>
+                <w:rFonts w:eastAsia="SimSun"/>
+                <w:b/>
+                <w:bCs/>
+                <w:sz w:val="18"/>
+                <w:szCs w:val="18"/>
+                <w:lang w:eastAsia="zh-CN"/>
+              </w:rPr>
+            </w:pPr>
+            <w:r>
+              <w:rPr>
+                <w:noProof/>
+                <w:lang w:eastAsia="zh-CN"/>
+              </w:rPr>
+              <w:drawing>
+                <wp:inline distT="0" distB="0" distL="0" distR="0">
+                  <wp:extent cx="2505536" cy="1883502"/>
+                  <wp:effectExtent l="0" t="0" r="0" b="0"/>
+                  <wp:docPr id="7" name="Picture 7"/>
+                  <wp:cNvGraphicFramePr>
+                    <a:graphicFrameLocks xmlns:a="http://schemas.openxmlformats.org/drawingml/2006/main" noChangeAspect="1"/>
+                  </wp:cNvGraphicFramePr>
+                  <a:graphic xmlns:a="http://schemas.openxmlformats.org/drawingml/2006/main">
+                    <a:graphicData uri="http://schemas.openxmlformats.org/drawingml/2006/picture">
+                      <pic:pic xmlns:pic="http://schemas.openxmlformats.org/drawingml/2006/picture">
+                        <pic:nvPicPr>
+                          <pic:cNvPr id="0" name="Picture 14"/>
+                          <pic:cNvPicPr>
+                            <a:picLocks noChangeAspect="1" noChangeArrowheads="1"/>
+                          </pic:cNvPicPr>
+                        </pic:nvPicPr>
+                        <pic:blipFill>
+                          <a:blip r:embed="rId12" cstate="print">
+                            <a:extLst>
+                              <a:ext uri="{28A0092B-C50C-407E-A947-70E740481C1C}">
+                                <a14:useLocalDpi xmlns:a14="http://schemas.microsoft.com/office/drawing/2010/main" val="0"/>
+                              </a:ext>
+                            </a:extLst>
+                          </a:blip>
+                          <a:srcRect/>
+                          <a:stretch>
+                            <a:fillRect/>
+                          </a:stretch>
+                        </pic:blipFill>
+                        <pic:spPr bwMode="auto">
+                          <a:xfrm>
+                            <a:off x="0" y="0"/>
+                            <a:ext cx="2505536" cy="1883502"/>
+                          </a:xfrm>
+                          <a:prstGeom prst="rect">
+                            <a:avLst/>
+                          </a:prstGeom>
+                          <a:noFill/>
+                          <a:ln>
+                            <a:noFill/>
+                          </a:ln>
+                        </pic:spPr>
+                      </pic:pic>
+                    </a:graphicData>
+                  </a:graphic>
+                </wp:inline>
+              </w:drawing>
+            </w:r>
+          </w:p>
+        </w:tc>
+      </w:tr>
+      <w:tr>
+        <w:trPr>
+          <w:trHeight w:val="338"/>
+          <w:jc w:val="center"/>
+        </w:trPr>
+        <w:tc>
+          <w:tcPr>
+            <w:tcW w:w="3619" w:type="dxa"/>
+          </w:tcPr>
+          <w:p>
+            <w:pPr>
+              <w:snapToGrid w:val="0"/>
+              <w:jc w:val="center"/>
+              <w:rPr>
+                <w:rFonts w:eastAsia="SimSun"/>
+                <w:sz w:val="18"/>
+                <w:szCs w:val="18"/>
+                <w:lang w:eastAsia="zh-CN"/>
+              </w:rPr>
+            </w:pPr>
+            <w:r>
+              <w:rPr>
+                <w:rFonts w:eastAsia="SimSun"/>
+                <w:sz w:val="18"/>
+                <w:szCs w:val="18"/>
+                <w:lang w:eastAsia="zh-CN"/>
+              </w:rPr>
+              <w:t>(a)</w:t>
+            </w:r>
+          </w:p>
+        </w:tc>
+        <w:tc>
+          <w:tcPr>
+            <w:tcW w:w="3635" w:type="dxa"/>
+          </w:tcPr>
+          <w:p>
+            <w:pPr>
+              <w:snapToGrid w:val="0"/>
+              <w:jc w:val="center"/>
+              <w:rPr>
+                <w:rFonts w:eastAsia="SimSun"/>
+                <w:sz w:val="18"/>
+                <w:szCs w:val="18"/>
+                <w:lang w:eastAsia="zh-CN"/>
+              </w:rPr>
+            </w:pPr>
+            <w:bookmarkStart w:id="0" w:name="_GoBack"/>
+            <w:bookmarkEnd w:id="0"/>
+            <w:r>
+              <w:rPr>
+                <w:rFonts w:eastAsia="SimSun"/>
+                <w:sz w:val="18"/>
+                <w:szCs w:val="18"/>
+                <w:lang w:eastAsia="zh-CN"/>
+              </w:rPr>
+              <w:t>(b)</w:t>
+            </w:r>
+          </w:p>
+        </w:tc>
+      </w:tr>
+    </w:tbl>
+    <w:p>
+      <w:pPr>
+        <w:jc w:val="both"/>
       </w:pPr>
     </w:p>
     <w:sectPr>

</xml_diff>